<commit_message>
mail merging essay marks and sending to adam for moderation
</commit_message>
<xml_diff>
--- a/marking/PG_marksheet_2017_essay.docx
+++ b/marking/PG_marksheet_2017_essay.docx
@@ -160,11 +160,11 @@
             </w:pPr>
             <w:r>
               <w:rPr>
-                <w:rFonts w:cs="Arial" w:ascii="Calibri" w:hAnsi="Calibri"/>
+                <w:rFonts w:cs="Arial" w:ascii="Calibri" w:hAnsi="Calibri" w:asciiTheme="minorHAnsi" w:hAnsiTheme="minorHAnsi"/>
                 <w:sz w:val="24"/>
                 <w:szCs w:val="24"/>
               </w:rPr>
-              <w:t>marks_table.marks_table.stud</w:t>
+              <w:t>marks_table1.sheet1.stud</w:t>
             </w:r>
           </w:p>
         </w:tc>
@@ -250,7 +250,7 @@
       </w:tr>
       <w:tr>
         <w:trPr>
-          <w:trHeight w:val="421" w:hRule="atLeast"/>
+          <w:trHeight w:val="1213" w:hRule="atLeast"/>
         </w:trPr>
         <w:tc>
           <w:tcPr>
@@ -318,7 +318,7 @@
                 <w:sz w:val="24"/>
                 <w:szCs w:val="24"/>
               </w:rPr>
-              <w:t>marks_table.marks_table.grade</w:t>
+              <w:t>marks_table1.sheet1.grade</w:t>
             </w:r>
           </w:p>
         </w:tc>
@@ -504,7 +504,7 @@
               <w:rPr>
                 <w:rFonts w:ascii="Calibri" w:hAnsi="Calibri" w:asciiTheme="minorHAnsi" w:hAnsiTheme="minorHAnsi"/>
               </w:rPr>
-              <w:t>marks_table.marks_table.general</w:t>
+              <w:t>marks_table1.sheet1.general</w:t>
             </w:r>
           </w:p>
           <w:p>
@@ -527,7 +527,7 @@
               <w:rPr>
                 <w:rFonts w:ascii="Calibri" w:hAnsi="Calibri" w:asciiTheme="minorHAnsi" w:hAnsiTheme="minorHAnsi"/>
               </w:rPr>
-              <w:t>marks_table.marks_table.argument</w:t>
+              <w:t>marks_table1.sheet1.argument</w:t>
             </w:r>
           </w:p>
           <w:p>
@@ -550,7 +550,7 @@
               <w:rPr>
                 <w:rFonts w:ascii="Calibri" w:hAnsi="Calibri" w:asciiTheme="minorHAnsi" w:hAnsiTheme="minorHAnsi"/>
               </w:rPr>
-              <w:t>marks_table.marks_table.methods</w:t>
+              <w:t>marks_table1.sheet1.methods</w:t>
             </w:r>
           </w:p>
           <w:p>
@@ -573,29 +573,7 @@
               <w:rPr>
                 <w:rFonts w:ascii="Calibri" w:hAnsi="Calibri" w:asciiTheme="minorHAnsi" w:hAnsiTheme="minorHAnsi"/>
               </w:rPr>
-              <w:t>marks_table.marks_table.writing</w:t>
-            </w:r>
-          </w:p>
-          <w:p>
-            <w:pPr>
-              <w:pStyle w:val="Normal"/>
-              <w:rPr>
-                <w:rFonts w:ascii="Calibri" w:hAnsi="Calibri" w:asciiTheme="minorHAnsi" w:hAnsiTheme="minorHAnsi"/>
-              </w:rPr>
-            </w:pPr>
-            <w:r>
-              <w:rPr/>
-            </w:r>
-          </w:p>
-          <w:p>
-            <w:pPr>
-              <w:pStyle w:val="Normal"/>
-              <w:rPr>
-                <w:rFonts w:ascii="Calibri" w:hAnsi="Calibri" w:asciiTheme="minorHAnsi" w:hAnsiTheme="minorHAnsi"/>
-              </w:rPr>
-            </w:pPr>
-            <w:r>
-              <w:rPr/>
+              <w:t>marks_table1.sheet1.writing</w:t>
             </w:r>
           </w:p>
         </w:tc>
@@ -763,14 +741,7 @@
           <w:rFonts w:cs="Arial" w:ascii="Calibri" w:hAnsi="Calibri" w:asciiTheme="minorHAnsi" w:hAnsiTheme="minorHAnsi"/>
           <w:b/>
         </w:rPr>
-        <w:t xml:space="preserve">Moderator: </w:t>
-      </w:r>
-      <w:r>
-        <w:rPr>
-          <w:rFonts w:cs="Arial" w:ascii="Calibri" w:hAnsi="Calibri" w:asciiTheme="minorHAnsi" w:hAnsiTheme="minorHAnsi"/>
-          <w:b/>
-        </w:rPr>
-        <w:t>Adam FIsh</w:t>
+        <w:t>Moderator:</w:t>
       </w:r>
     </w:p>
     <w:p>
@@ -808,12 +779,13 @@
           <w:rFonts w:cs="Arial" w:ascii="Calibri" w:hAnsi="Calibri" w:asciiTheme="minorHAnsi" w:hAnsiTheme="minorHAnsi"/>
           <w:b/>
         </w:rPr>
-        <w:t>24 May 2017</w:t>
+        <w:t>22 may 2017</w:t>
       </w:r>
       <w:r>
         <w:rPr>
           <w:rFonts w:cs="Arial" w:ascii="Calibri" w:hAnsi="Calibri" w:asciiTheme="minorHAnsi" w:hAnsiTheme="minorHAnsi"/>
         </w:rPr>
+        <w:tab/>
         <w:tab/>
         <w:tab/>
       </w:r>

</xml_diff>

<commit_message>
updating script -- it had an error that chopped off one essay
</commit_message>
<xml_diff>
--- a/marking/PG_marksheet_2017_essay.docx
+++ b/marking/PG_marksheet_2017_essay.docx
@@ -71,7 +71,7 @@
       <w:tblPr>
         <w:tblW w:w="9322" w:type="dxa"/>
         <w:jc w:val="left"/>
-        <w:tblInd w:w="-10" w:type="dxa"/>
+        <w:tblInd w:w="-15" w:type="dxa"/>
         <w:tblBorders>
           <w:top w:val="single" w:sz="4" w:space="0" w:color="00000A"/>
           <w:left w:val="single" w:sz="4" w:space="0" w:color="00000A"/>
@@ -82,7 +82,7 @@
         </w:tblBorders>
         <w:tblCellMar>
           <w:top w:w="0" w:type="dxa"/>
-          <w:left w:w="98" w:type="dxa"/>
+          <w:left w:w="93" w:type="dxa"/>
           <w:bottom w:w="0" w:type="dxa"/>
           <w:right w:w="108" w:type="dxa"/>
         </w:tblCellMar>
@@ -111,7 +111,7 @@
             </w:tcBorders>
             <w:shd w:color="auto" w:fill="CCC0D9" w:themeFill="accent4" w:themeFillTint="66" w:val="clear"/>
             <w:tcMar>
-              <w:left w:w="98" w:type="dxa"/>
+              <w:left w:w="93" w:type="dxa"/>
             </w:tcMar>
             <w:vAlign w:val="center"/>
           </w:tcPr>
@@ -149,7 +149,7 @@
             </w:tcBorders>
             <w:shd w:color="auto" w:fill="auto" w:val="clear"/>
             <w:tcMar>
-              <w:left w:w="98" w:type="dxa"/>
+              <w:left w:w="93" w:type="dxa"/>
             </w:tcMar>
             <w:vAlign w:val="center"/>
           </w:tcPr>
@@ -186,7 +186,7 @@
             </w:tcBorders>
             <w:shd w:color="auto" w:fill="CCC0D9" w:themeFill="accent4" w:themeFillTint="66" w:val="clear"/>
             <w:tcMar>
-              <w:left w:w="98" w:type="dxa"/>
+              <w:left w:w="93" w:type="dxa"/>
             </w:tcMar>
             <w:vAlign w:val="center"/>
           </w:tcPr>
@@ -224,7 +224,7 @@
             </w:tcBorders>
             <w:shd w:color="auto" w:fill="auto" w:val="clear"/>
             <w:tcMar>
-              <w:left w:w="98" w:type="dxa"/>
+              <w:left w:w="93" w:type="dxa"/>
             </w:tcMar>
             <w:vAlign w:val="center"/>
           </w:tcPr>
@@ -265,7 +265,7 @@
             </w:tcBorders>
             <w:shd w:color="auto" w:fill="CCC0D9" w:themeFill="accent4" w:themeFillTint="66" w:val="clear"/>
             <w:tcMar>
-              <w:left w:w="98" w:type="dxa"/>
+              <w:left w:w="93" w:type="dxa"/>
             </w:tcMar>
             <w:vAlign w:val="center"/>
           </w:tcPr>
@@ -302,7 +302,7 @@
             </w:tcBorders>
             <w:shd w:color="auto" w:fill="auto" w:val="clear"/>
             <w:tcMar>
-              <w:left w:w="98" w:type="dxa"/>
+              <w:left w:w="93" w:type="dxa"/>
             </w:tcMar>
             <w:vAlign w:val="center"/>
           </w:tcPr>
@@ -335,7 +335,7 @@
             </w:tcBorders>
             <w:shd w:color="auto" w:fill="CCC0D9" w:themeFill="accent4" w:themeFillTint="66" w:val="clear"/>
             <w:tcMar>
-              <w:left w:w="98" w:type="dxa"/>
+              <w:left w:w="93" w:type="dxa"/>
             </w:tcMar>
             <w:vAlign w:val="center"/>
           </w:tcPr>
@@ -372,7 +372,7 @@
             </w:tcBorders>
             <w:shd w:color="auto" w:fill="auto" w:val="clear"/>
             <w:tcMar>
-              <w:left w:w="98" w:type="dxa"/>
+              <w:left w:w="93" w:type="dxa"/>
             </w:tcMar>
             <w:vAlign w:val="center"/>
           </w:tcPr>
@@ -424,7 +424,7 @@
       <w:tblPr>
         <w:tblW w:w="9356" w:type="dxa"/>
         <w:jc w:val="left"/>
-        <w:tblInd w:w="-44" w:type="dxa"/>
+        <w:tblInd w:w="-49" w:type="dxa"/>
         <w:tblBorders>
           <w:top w:val="single" w:sz="4" w:space="0" w:color="00000A"/>
           <w:left w:val="single" w:sz="4" w:space="0" w:color="00000A"/>
@@ -435,7 +435,7 @@
         </w:tblBorders>
         <w:tblCellMar>
           <w:top w:w="0" w:type="dxa"/>
-          <w:left w:w="98" w:type="dxa"/>
+          <w:left w:w="93" w:type="dxa"/>
           <w:bottom w:w="0" w:type="dxa"/>
           <w:right w:w="108" w:type="dxa"/>
         </w:tblCellMar>
@@ -461,7 +461,7 @@
             </w:tcBorders>
             <w:shd w:fill="auto" w:val="clear"/>
             <w:tcMar>
-              <w:left w:w="98" w:type="dxa"/>
+              <w:left w:w="93" w:type="dxa"/>
             </w:tcMar>
           </w:tcPr>
           <w:p>
@@ -515,7 +515,34 @@
               </w:rPr>
             </w:pPr>
             <w:r>
+              <w:rPr>
+                <w:rFonts w:asciiTheme="minorHAnsi" w:hAnsiTheme="minorHAnsi" w:ascii="Calibri" w:hAnsi="Calibri"/>
+              </w:rPr>
+            </w:r>
+          </w:p>
+          <w:p>
+            <w:pPr>
+              <w:pStyle w:val="Normal"/>
               <w:rPr/>
+            </w:pPr>
+            <w:r>
+              <w:rPr>
+                <w:rFonts w:ascii="Calibri" w:hAnsi="Calibri" w:asciiTheme="minorHAnsi" w:hAnsiTheme="minorHAnsi"/>
+              </w:rPr>
+              <w:t>marks_table1.sheet1.argument</w:t>
+            </w:r>
+          </w:p>
+          <w:p>
+            <w:pPr>
+              <w:pStyle w:val="Normal"/>
+              <w:rPr>
+                <w:rFonts w:ascii="Calibri" w:hAnsi="Calibri" w:asciiTheme="minorHAnsi" w:hAnsiTheme="minorHAnsi"/>
+              </w:rPr>
+            </w:pPr>
+            <w:r>
+              <w:rPr>
+                <w:rFonts w:asciiTheme="minorHAnsi" w:hAnsiTheme="minorHAnsi" w:ascii="Calibri" w:hAnsi="Calibri"/>
+              </w:rPr>
             </w:r>
           </w:p>
           <w:p>
@@ -527,7 +554,7 @@
               <w:rPr>
                 <w:rFonts w:ascii="Calibri" w:hAnsi="Calibri" w:asciiTheme="minorHAnsi" w:hAnsiTheme="minorHAnsi"/>
               </w:rPr>
-              <w:t>marks_table1.sheet1.argument</w:t>
+              <w:t>marks_table1.sheet1.methods</w:t>
             </w:r>
           </w:p>
           <w:p>
@@ -538,30 +565,9 @@
               </w:rPr>
             </w:pPr>
             <w:r>
-              <w:rPr/>
-            </w:r>
-          </w:p>
-          <w:p>
-            <w:pPr>
-              <w:pStyle w:val="Normal"/>
-              <w:rPr/>
-            </w:pPr>
-            <w:r>
-              <w:rPr>
-                <w:rFonts w:ascii="Calibri" w:hAnsi="Calibri" w:asciiTheme="minorHAnsi" w:hAnsiTheme="minorHAnsi"/>
-              </w:rPr>
-              <w:t>marks_table1.sheet1.methods</w:t>
-            </w:r>
-          </w:p>
-          <w:p>
-            <w:pPr>
-              <w:pStyle w:val="Normal"/>
-              <w:rPr>
-                <w:rFonts w:ascii="Calibri" w:hAnsi="Calibri" w:asciiTheme="minorHAnsi" w:hAnsiTheme="minorHAnsi"/>
-              </w:rPr>
-            </w:pPr>
-            <w:r>
-              <w:rPr/>
+              <w:rPr>
+                <w:rFonts w:asciiTheme="minorHAnsi" w:hAnsiTheme="minorHAnsi" w:ascii="Calibri" w:hAnsi="Calibri"/>
+              </w:rPr>
             </w:r>
           </w:p>
           <w:p>
@@ -603,7 +609,7 @@
                 <wp:positionV relativeFrom="paragraph">
                   <wp:posOffset>140335</wp:posOffset>
                 </wp:positionV>
-                <wp:extent cx="230505" cy="230505"/>
+                <wp:extent cx="231140" cy="231140"/>
                 <wp:effectExtent l="0" t="0" r="19050" b="19050"/>
                 <wp:wrapNone/>
                 <wp:docPr id="1" name="Rectangle 1"/>
@@ -614,7 +620,7 @@
                       <wps:spPr>
                         <a:xfrm>
                           <a:off x="0" y="0"/>
-                          <a:ext cx="230040" cy="230040"/>
+                          <a:ext cx="230400" cy="230400"/>
                         </a:xfrm>
                         <a:prstGeom prst="rect">
                           <a:avLst/>
@@ -652,7 +658,7 @@
           </mc:Choice>
           <mc:Fallback>
             <w:pict>
-              <v:rect id="shape_0" ID="Rectangle 1" fillcolor="white" stroked="t" style="position:absolute;margin-left:354pt;margin-top:11.05pt;width:18.05pt;height:18.05pt" wp14:anchorId="2C30C22C">
+              <v:rect id="shape_0" ID="Rectangle 1" fillcolor="white" stroked="t" style="position:absolute;margin-left:354pt;margin-top:11.05pt;width:18.1pt;height:18.1pt" wp14:anchorId="2C30C22C">
                 <w10:wrap type="none"/>
                 <v:fill o:detectmouseclick="t" type="solid" color2="black"/>
                 <v:stroke color="black" weight="25560" joinstyle="round" endcap="flat"/>
@@ -773,12 +779,6 @@
         <w:t>Date:</w:t>
         <w:tab/>
         <w:tab/>
-      </w:r>
-      <w:r>
-        <w:rPr>
-          <w:rFonts w:cs="Arial" w:ascii="Calibri" w:hAnsi="Calibri" w:asciiTheme="minorHAnsi" w:hAnsiTheme="minorHAnsi"/>
-          <w:b/>
-        </w:rPr>
         <w:t>22 may 2017</w:t>
       </w:r>
       <w:r>

</xml_diff>